<commit_message>
Added Week 3 Handsons
Entity Framework Core 8.0
</commit_message>
<xml_diff>
--- a/Week3/Week3_EntityFrameworkCore8.0_Handson.docx
+++ b/Week3/Week3_EntityFrameworkCore8.0_Handson.docx
@@ -876,27 +876,7 @@
         <w:rPr>
           <w:rtl w:val="0"/>
         </w:rPr>
-        <w:t xml:space="preserve"> operations using </w:t>
-      </w:r>
-      <w:r>
-        <w:rPr>
-          <w:rFonts w:ascii="Roboto Mono" w:cs="Roboto Mono" w:eastAsia="Roboto Mono" w:hAnsi="Roboto Mono"/>
-          <w:highlight w:val="white"/>
-          <w:rtl w:val="0"/>
-        </w:rPr>
-        <w:t xml:space="preserve">async/await</w:t>
-      </w:r>
-      <w:r>
-        <w:rPr>
-          <w:highlight w:val="white"/>
-          <w:rtl w:val="0"/>
-        </w:rPr>
-        <w:t xml:space="preserve">.</w:t>
-      </w:r>
-      <w:r>
-        <w:rPr>
-          <w:rtl w:val="0"/>
-        </w:rPr>
+        <w:t xml:space="preserve"> operations using async/wait.</w:t>
         <w:br w:type="textWrapping"/>
       </w:r>
     </w:p>
@@ -1573,12 +1553,12 @@
           <wp:inline distB="114300" distT="114300" distL="114300" distR="114300">
             <wp:extent cx="5943600" cy="1576378"/>
             <wp:effectExtent b="0" l="0" r="0" t="0"/>
-            <wp:docPr id="1" name="image5.png"/>
+            <wp:docPr id="1" name="image3.png"/>
             <a:graphic>
               <a:graphicData uri="http://schemas.openxmlformats.org/drawingml/2006/picture">
                 <pic:pic>
                   <pic:nvPicPr>
-                    <pic:cNvPr id="0" name="image5.png"/>
+                    <pic:cNvPr id="0" name="image3.png"/>
                     <pic:cNvPicPr preferRelativeResize="0"/>
                   </pic:nvPicPr>
                   <pic:blipFill>
@@ -3048,12 +3028,12 @@
           <wp:inline distB="114300" distT="114300" distL="114300" distR="114300">
             <wp:extent cx="5943600" cy="702466"/>
             <wp:effectExtent b="0" l="0" r="0" t="0"/>
-            <wp:docPr id="2" name="image4.png"/>
+            <wp:docPr id="2" name="image1.png"/>
             <a:graphic>
               <a:graphicData uri="http://schemas.openxmlformats.org/drawingml/2006/picture">
                 <pic:pic>
                   <pic:nvPicPr>
-                    <pic:cNvPr id="0" name="image4.png"/>
+                    <pic:cNvPr id="0" name="image1.png"/>
                     <pic:cNvPicPr preferRelativeResize="0"/>
                   </pic:nvPicPr>
                   <pic:blipFill>
@@ -3418,12 +3398,12 @@
           <wp:inline distB="114300" distT="114300" distL="114300" distR="114300">
             <wp:extent cx="1909763" cy="2314575"/>
             <wp:effectExtent b="0" l="0" r="0" t="0"/>
-            <wp:docPr id="6" name="image2.png"/>
+            <wp:docPr id="6" name="image5.png"/>
             <a:graphic>
               <a:graphicData uri="http://schemas.openxmlformats.org/drawingml/2006/picture">
                 <pic:pic>
                   <pic:nvPicPr>
-                    <pic:cNvPr id="0" name="image2.png"/>
+                    <pic:cNvPr id="0" name="image5.png"/>
                     <pic:cNvPicPr preferRelativeResize="0"/>
                   </pic:nvPicPr>
                   <pic:blipFill>
@@ -4401,12 +4381,12 @@
           <wp:inline distB="114300" distT="114300" distL="114300" distR="114300">
             <wp:extent cx="5943600" cy="419100"/>
             <wp:effectExtent b="0" l="0" r="0" t="0"/>
-            <wp:docPr id="3" name="image1.png"/>
+            <wp:docPr id="3" name="image2.png"/>
             <a:graphic>
               <a:graphicData uri="http://schemas.openxmlformats.org/drawingml/2006/picture">
                 <pic:pic>
                   <pic:nvPicPr>
-                    <pic:cNvPr id="0" name="image1.png"/>
+                    <pic:cNvPr id="0" name="image2.png"/>
                     <pic:cNvPicPr preferRelativeResize="0"/>
                   </pic:nvPicPr>
                   <pic:blipFill>
@@ -5657,12 +5637,12 @@
           <wp:inline distB="114300" distT="114300" distL="114300" distR="114300">
             <wp:extent cx="4986338" cy="876300"/>
             <wp:effectExtent b="0" l="0" r="0" t="0"/>
-            <wp:docPr id="5" name="image3.png"/>
+            <wp:docPr id="5" name="image4.png"/>
             <a:graphic>
               <a:graphicData uri="http://schemas.openxmlformats.org/drawingml/2006/picture">
                 <pic:pic>
                   <pic:nvPicPr>
-                    <pic:cNvPr id="0" name="image3.png"/>
+                    <pic:cNvPr id="0" name="image4.png"/>
                     <pic:cNvPicPr preferRelativeResize="0"/>
                   </pic:nvPicPr>
                   <pic:blipFill>

</xml_diff>